<commit_message>
username y password recibidos en el body como json
</commit_message>
<xml_diff>
--- a/Guía Swagger.docx
+++ b/Guía Swagger.docx
@@ -84,6 +84,7 @@
       </w:pPr>
       <w:r>
         <w:rPr>
+          <w:noProof/>
           <w:lang w:val="es-ES"/>
         </w:rPr>
         <w:drawing>
@@ -347,6 +348,7 @@
       </w:pPr>
       <w:r>
         <w:rPr>
+          <w:noProof/>
           <w:lang w:val="es-ES"/>
         </w:rPr>
         <w:drawing>
@@ -541,6 +543,7 @@
         <w:rPr>
           <w:lang w:val="es-ES"/>
         </w:rPr>
+        <w:lastRenderedPageBreak/>
         <w:t>2.- Autenticación y Autorización.</w:t>
       </w:r>
     </w:p>
@@ -1030,6 +1033,7 @@
         <w:rPr>
           <w:lang w:val="es-ES"/>
         </w:rPr>
+        <w:lastRenderedPageBreak/>
         <w:t xml:space="preserve">Luego damos clic en el </w:t>
       </w:r>
       <w:r>
@@ -1170,6 +1174,7 @@
       </w:pPr>
       <w:r>
         <w:rPr>
+          <w:noProof/>
           <w:lang w:val="es-ES"/>
         </w:rPr>
         <w:drawing>
@@ -1430,6 +1435,7 @@
         <w:rPr>
           <w:lang w:val="es-ES"/>
         </w:rPr>
+        <w:lastRenderedPageBreak/>
         <w:t>El cual muestra el siguiente formulario:</w:t>
       </w:r>
     </w:p>
@@ -1441,6 +1447,7 @@
       </w:pPr>
       <w:r>
         <w:rPr>
+          <w:noProof/>
           <w:lang w:val="es-ES"/>
         </w:rPr>
         <w:drawing>
@@ -1718,25 +1725,8 @@
         <w:rPr>
           <w:lang w:val="es-ES"/>
         </w:rPr>
-        <w:t>3</w:t>
-      </w:r>
-      <w:r>
-        <w:rPr>
-          <w:lang w:val="es-ES"/>
-        </w:rPr>
-        <w:t xml:space="preserve">.- </w:t>
-      </w:r>
-      <w:r>
-        <w:rPr>
-          <w:lang w:val="es-ES"/>
-        </w:rPr>
-        <w:t>Guardar movimiento</w:t>
-      </w:r>
-      <w:r>
-        <w:rPr>
-          <w:lang w:val="es-ES"/>
-        </w:rPr>
-        <w:t>.</w:t>
+        <w:lastRenderedPageBreak/>
+        <w:t>3.- Guardar movimiento.</w:t>
       </w:r>
     </w:p>
     <w:p>
@@ -1785,19 +1775,7 @@
         <w:rPr>
           <w:lang w:val="es-ES"/>
         </w:rPr>
-        <w:t xml:space="preserve"> para desplegar la interfaz</w:t>
-      </w:r>
-      <w:r>
-        <w:rPr>
-          <w:lang w:val="es-ES"/>
-        </w:rPr>
-        <w:t xml:space="preserve"> </w:t>
-      </w:r>
-      <w:r>
-        <w:rPr>
-          <w:lang w:val="es-ES"/>
-        </w:rPr>
-        <w:t xml:space="preserve">la cual consta de 2 partes: </w:t>
+        <w:t xml:space="preserve"> para desplegar la interfaz la cual consta de 2 partes: </w:t>
       </w:r>
       <w:r>
         <w:rPr>
@@ -1864,6 +1842,7 @@
       </w:pPr>
       <w:r>
         <w:rPr>
+          <w:noProof/>
           <w:lang w:val="es-ES"/>
         </w:rPr>
         <w:drawing>
@@ -1933,6 +1912,7 @@
       </w:pPr>
       <w:r>
         <w:rPr>
+          <w:noProof/>
           <w:lang w:val="es-ES"/>
         </w:rPr>
         <w:drawing>
@@ -2289,6 +2269,7 @@
         <w:rPr>
           <w:lang w:val="es-ES"/>
         </w:rPr>
+        <w:lastRenderedPageBreak/>
         <w:t>Lo cual nos mostrará el formulario solicitando las credenciales: username, password, client_id y client_secret:</w:t>
       </w:r>
     </w:p>
@@ -2459,31 +2440,7 @@
         <w:rPr>
           <w:lang w:val="es-ES"/>
         </w:rPr>
-        <w:t xml:space="preserve">De estar conformes todos los parámetros suministrados, podremos ver </w:t>
-      </w:r>
-      <w:r>
-        <w:rPr>
-          <w:lang w:val="es-ES"/>
-        </w:rPr>
-        <w:t xml:space="preserve">la respuesta </w:t>
-      </w:r>
-      <w:r>
-        <w:rPr>
-          <w:lang w:val="es-ES"/>
-        </w:rPr>
-        <w:t>devuelt</w:t>
-      </w:r>
-      <w:r>
-        <w:rPr>
-          <w:lang w:val="es-ES"/>
-        </w:rPr>
-        <w:t>a</w:t>
-      </w:r>
-      <w:r>
-        <w:rPr>
-          <w:lang w:val="es-ES"/>
-        </w:rPr>
-        <w:t xml:space="preserve"> en el apartado de </w:t>
+        <w:t xml:space="preserve">De estar conformes todos los parámetros suministrados, podremos ver la respuesta devuelta en el apartado de </w:t>
       </w:r>
       <w:r>
         <w:rPr>

</xml_diff>